<commit_message>
Some changes and updates
</commit_message>
<xml_diff>
--- a/Documents/Process-Report.docx
+++ b/Documents/Process-Report.docx
@@ -1526,6 +1526,7 @@
         <w:t xml:space="preserve"> </w:t>
       </w:r>
     </w:p>
+    <w:bookmarkEnd w:id="0"/>
     <w:p>
       <w:pPr>
         <w:spacing w:after="160" w:line="259" w:lineRule="auto"/>
@@ -1533,72 +1534,6 @@
           <w:b/>
           <w:sz w:val="28"/>
           <w:szCs w:val="28"/>
-          <w:lang w:val="en-US"/>
-        </w:rPr>
-      </w:pPr>
-      <w:r>
-        <w:rPr>
-          <w:b/>
-          <w:sz w:val="28"/>
-          <w:szCs w:val="28"/>
-          <w:lang w:val="en-US"/>
-        </w:rPr>
-        <w:br w:type="page"/>
-      </w:r>
-    </w:p>
-    <w:p>
-      <w:pPr>
-        <w:pStyle w:val="Heading1"/>
-        <w:numPr>
-          <w:ilvl w:val="0"/>
-          <w:numId w:val="0"/>
-        </w:numPr>
-        <w:ind w:left="567" w:hanging="567"/>
-        <w:rPr>
-          <w:lang w:val="en-US"/>
-        </w:rPr>
-      </w:pPr>
-      <w:bookmarkStart w:id="1" w:name="_Toc522214325"/>
-      <w:r>
-        <w:rPr>
-          <w:lang w:val="en-US"/>
-        </w:rPr>
-        <w:lastRenderedPageBreak/>
-        <w:t>Preface</w:t>
-      </w:r>
-      <w:bookmarkEnd w:id="1"/>
-    </w:p>
-    <w:p>
-      <w:pPr>
-        <w:rPr>
-          <w:color w:val="FF0000"/>
-          <w:lang w:val="en-US"/>
-        </w:rPr>
-      </w:pPr>
-      <w:r>
-        <w:rPr>
-          <w:color w:val="FF0000"/>
-          <w:lang w:val="en-US"/>
-        </w:rPr>
-        <w:t>Optional</w:t>
-      </w:r>
-    </w:p>
-    <w:bookmarkEnd w:id="0"/>
-    <w:p>
-      <w:pPr>
-        <w:rPr>
-          <w:szCs w:val="22"/>
-          <w:lang w:val="en-US"/>
-        </w:rPr>
-      </w:pPr>
-    </w:p>
-    <w:p>
-      <w:pPr>
-        <w:spacing w:after="160" w:line="259" w:lineRule="auto"/>
-        <w:rPr>
-          <w:b/>
-          <w:sz w:val="32"/>
-          <w:szCs w:val="32"/>
           <w:lang w:val="en-US"/>
         </w:rPr>
       </w:pPr>
@@ -1638,7 +1573,7 @@
           <w:lang w:val="en-US"/>
         </w:rPr>
       </w:pPr>
-      <w:bookmarkStart w:id="2" w:name="_Toc522214326"/>
+      <w:bookmarkStart w:id="1" w:name="_Toc522214326"/>
       <w:r>
         <w:rPr>
           <w:lang w:val="en-US"/>
@@ -1646,7 +1581,7 @@
         <w:lastRenderedPageBreak/>
         <w:t>Introduction</w:t>
       </w:r>
-      <w:bookmarkEnd w:id="2"/>
+      <w:bookmarkEnd w:id="1"/>
     </w:p>
     <w:p>
       <w:pPr>
@@ -3665,7 +3600,7 @@
           <w:lang w:val="en-US"/>
         </w:rPr>
       </w:pPr>
-      <w:bookmarkStart w:id="3" w:name="_Toc522214327"/>
+      <w:bookmarkStart w:id="2" w:name="_Toc522214327"/>
       <w:r>
         <w:rPr>
           <w:lang w:val="en-US"/>
@@ -3673,7 +3608,7 @@
         <w:lastRenderedPageBreak/>
         <w:t>Group Description</w:t>
       </w:r>
-      <w:bookmarkEnd w:id="3"/>
+      <w:bookmarkEnd w:id="2"/>
     </w:p>
     <w:p>
       <w:pPr>
@@ -8200,7 +8135,7 @@
           <w:lang w:val="en-US"/>
         </w:rPr>
       </w:pPr>
-      <w:bookmarkStart w:id="4" w:name="_Toc522214328"/>
+      <w:bookmarkStart w:id="3" w:name="_Toc522214328"/>
       <w:r>
         <w:rPr>
           <w:rFonts w:ascii="Times New Roman" w:hAnsi="Times New Roman" w:cs="Times New Roman"/>
@@ -8209,7 +8144,7 @@
         <w:lastRenderedPageBreak/>
         <w:t>Project Initiation</w:t>
       </w:r>
-      <w:bookmarkEnd w:id="4"/>
+      <w:bookmarkEnd w:id="3"/>
     </w:p>
     <w:p>
       <w:pPr>
@@ -8455,7 +8390,7 @@
           <w:lang w:val="en-US"/>
         </w:rPr>
       </w:pPr>
-      <w:bookmarkStart w:id="5" w:name="_Toc522214329"/>
+      <w:bookmarkStart w:id="4" w:name="_Toc522214329"/>
       <w:r>
         <w:rPr>
           <w:lang w:val="en-US"/>
@@ -8463,7 +8398,7 @@
         <w:lastRenderedPageBreak/>
         <w:t>Project Description</w:t>
       </w:r>
-      <w:bookmarkEnd w:id="5"/>
+      <w:bookmarkEnd w:id="4"/>
     </w:p>
     <w:p>
       <w:pPr>
@@ -8804,7 +8739,7 @@
           <w:lang w:val="en-US"/>
         </w:rPr>
       </w:pPr>
-      <w:bookmarkStart w:id="6" w:name="_Toc522214330"/>
+      <w:bookmarkStart w:id="5" w:name="_Toc522214330"/>
       <w:r>
         <w:rPr>
           <w:lang w:val="en-US"/>
@@ -8812,121 +8747,531 @@
         <w:lastRenderedPageBreak/>
         <w:t>Project Execution</w:t>
       </w:r>
+      <w:bookmarkEnd w:id="5"/>
+    </w:p>
+    <w:p>
+      <w:pPr>
+        <w:ind w:left="567"/>
+        <w:rPr>
+          <w:rFonts w:ascii="Times New Roman" w:hAnsi="Times New Roman" w:cs="Times New Roman"/>
+          <w:sz w:val="24"/>
+          <w:lang w:val="en-US"/>
+        </w:rPr>
+      </w:pPr>
+      <w:r>
+        <w:rPr>
+          <w:rFonts w:ascii="Times New Roman" w:hAnsi="Times New Roman" w:cs="Times New Roman"/>
+          <w:sz w:val="24"/>
+          <w:lang w:val="en-US"/>
+        </w:rPr>
+        <w:t>In the Project Execution part of the paper, we will talk about the methods we used in th</w:t>
+      </w:r>
+      <w:r>
+        <w:rPr>
+          <w:rFonts w:ascii="Times New Roman" w:hAnsi="Times New Roman" w:cs="Times New Roman"/>
+          <w:sz w:val="24"/>
+          <w:lang w:val="en-US"/>
+        </w:rPr>
+        <w:t>e Project</w:t>
+      </w:r>
+      <w:r>
+        <w:rPr>
+          <w:rFonts w:ascii="Times New Roman" w:hAnsi="Times New Roman" w:cs="Times New Roman"/>
+          <w:sz w:val="24"/>
+          <w:lang w:val="en-US"/>
+        </w:rPr>
+        <w:t>,</w:t>
+      </w:r>
+      <w:r>
+        <w:rPr>
+          <w:rFonts w:ascii="Times New Roman" w:hAnsi="Times New Roman" w:cs="Times New Roman"/>
+          <w:sz w:val="24"/>
+          <w:lang w:val="en-US"/>
+        </w:rPr>
+        <w:t xml:space="preserve"> making the results we expected and </w:t>
+      </w:r>
+      <w:r>
+        <w:rPr>
+          <w:rFonts w:ascii="Times New Roman" w:hAnsi="Times New Roman" w:cs="Times New Roman"/>
+          <w:sz w:val="24"/>
+          <w:lang w:val="en-US"/>
+        </w:rPr>
+        <w:t xml:space="preserve">the results we </w:t>
+      </w:r>
+      <w:r>
+        <w:rPr>
+          <w:rFonts w:ascii="Times New Roman" w:hAnsi="Times New Roman" w:cs="Times New Roman"/>
+          <w:sz w:val="24"/>
+          <w:lang w:val="en-US"/>
+        </w:rPr>
+        <w:t>got at the end.</w:t>
+      </w:r>
+    </w:p>
+    <w:p>
+      <w:pPr>
+        <w:pStyle w:val="Heading2"/>
+        <w:rPr>
+          <w:lang w:val="en-US"/>
+        </w:rPr>
+      </w:pPr>
+      <w:r>
+        <w:rPr>
+          <w:lang w:val="en-US"/>
+        </w:rPr>
+        <w:t>Methods</w:t>
+      </w:r>
+    </w:p>
+    <w:p>
+      <w:pPr>
+        <w:pStyle w:val="ListParagraph"/>
+        <w:numPr>
+          <w:ilvl w:val="0"/>
+          <w:numId w:val="5"/>
+        </w:numPr>
+        <w:rPr>
+          <w:rFonts w:ascii="Times New Roman" w:hAnsi="Times New Roman" w:cs="Times New Roman"/>
+          <w:sz w:val="24"/>
+          <w:lang w:val="en-US"/>
+        </w:rPr>
+      </w:pPr>
+      <w:r>
+        <w:rPr>
+          <w:rFonts w:ascii="Times New Roman" w:hAnsi="Times New Roman" w:cs="Times New Roman"/>
+          <w:b/>
+          <w:sz w:val="24"/>
+          <w:lang w:val="en-US"/>
+        </w:rPr>
+        <w:t>Waterfall method</w:t>
+      </w:r>
+      <w:r>
+        <w:rPr>
+          <w:rFonts w:ascii="Times New Roman" w:hAnsi="Times New Roman" w:cs="Times New Roman"/>
+          <w:sz w:val="24"/>
+          <w:lang w:val="en-US"/>
+        </w:rPr>
+        <w:t xml:space="preserve"> – From the start, we were required to use a method, which consists of taking a sequential way of developing our system and reports. After we are done with the first task, we </w:t>
+      </w:r>
+      <w:proofErr w:type="gramStart"/>
+      <w:r>
+        <w:rPr>
+          <w:rFonts w:ascii="Times New Roman" w:hAnsi="Times New Roman" w:cs="Times New Roman"/>
+          <w:sz w:val="24"/>
+          <w:lang w:val="en-US"/>
+        </w:rPr>
+        <w:t>continue on</w:t>
+      </w:r>
+      <w:proofErr w:type="gramEnd"/>
+      <w:r>
+        <w:rPr>
+          <w:rFonts w:ascii="Times New Roman" w:hAnsi="Times New Roman" w:cs="Times New Roman"/>
+          <w:sz w:val="24"/>
+          <w:lang w:val="en-US"/>
+        </w:rPr>
+        <w:t xml:space="preserve"> to the next and, like a waterfall, only go forward without changing the finished tasks. To be fully honest, we tried following the method in the start of the Project, but at the end we needed to make changes everywhere as we got closer to finishing. These said changes can be observed in our Log book, where we kept track of what we started and what we finished on each meeting we had.</w:t>
+      </w:r>
+    </w:p>
+    <w:p>
+      <w:pPr>
+        <w:pStyle w:val="ListParagraph"/>
+        <w:numPr>
+          <w:ilvl w:val="0"/>
+          <w:numId w:val="5"/>
+        </w:numPr>
+        <w:rPr>
+          <w:rFonts w:ascii="Times New Roman" w:hAnsi="Times New Roman" w:cs="Times New Roman"/>
+          <w:sz w:val="24"/>
+          <w:lang w:val="en-US"/>
+        </w:rPr>
+      </w:pPr>
+      <w:r>
+        <w:rPr>
+          <w:rFonts w:ascii="Times New Roman" w:hAnsi="Times New Roman" w:cs="Times New Roman"/>
+          <w:b/>
+          <w:sz w:val="24"/>
+          <w:lang w:val="en-US"/>
+        </w:rPr>
+        <w:t>GitHub</w:t>
+      </w:r>
+      <w:r>
+        <w:rPr>
+          <w:rFonts w:ascii="Times New Roman" w:hAnsi="Times New Roman" w:cs="Times New Roman"/>
+          <w:sz w:val="24"/>
+          <w:lang w:val="en-US"/>
+        </w:rPr>
+        <w:t xml:space="preserve"> – For a Version Control System we used GitHub, as it allows us to keep track of our changes without the need to use the same computer for the same documents and files. We found the system to be very helpful in having the same files on every </w:t>
+      </w:r>
+      <w:proofErr w:type="gramStart"/>
+      <w:r>
+        <w:rPr>
+          <w:rFonts w:ascii="Times New Roman" w:hAnsi="Times New Roman" w:cs="Times New Roman"/>
+          <w:sz w:val="24"/>
+          <w:lang w:val="en-US"/>
+        </w:rPr>
+        <w:t>computer, but</w:t>
+      </w:r>
+      <w:proofErr w:type="gramEnd"/>
+      <w:r>
+        <w:rPr>
+          <w:rFonts w:ascii="Times New Roman" w:hAnsi="Times New Roman" w:cs="Times New Roman"/>
+          <w:sz w:val="24"/>
+          <w:lang w:val="en-US"/>
+        </w:rPr>
+        <w:t xml:space="preserve"> had problems in the start with how to use the Pushing and Pulling tools, so we needed either help or an extension system to do it for us.</w:t>
+      </w:r>
+    </w:p>
+    <w:p>
+      <w:pPr>
+        <w:pStyle w:val="ListParagraph"/>
+        <w:numPr>
+          <w:ilvl w:val="0"/>
+          <w:numId w:val="5"/>
+        </w:numPr>
+        <w:rPr>
+          <w:rFonts w:ascii="Times New Roman" w:hAnsi="Times New Roman" w:cs="Times New Roman"/>
+          <w:sz w:val="24"/>
+          <w:lang w:val="en-US"/>
+        </w:rPr>
+      </w:pPr>
+      <w:proofErr w:type="spellStart"/>
+      <w:r>
+        <w:rPr>
+          <w:rFonts w:ascii="Times New Roman" w:hAnsi="Times New Roman" w:cs="Times New Roman"/>
+          <w:b/>
+          <w:sz w:val="24"/>
+          <w:lang w:val="en-US"/>
+        </w:rPr>
+        <w:t>GitKraken</w:t>
+      </w:r>
+      <w:proofErr w:type="spellEnd"/>
+      <w:r>
+        <w:rPr>
+          <w:rFonts w:ascii="Times New Roman" w:hAnsi="Times New Roman" w:cs="Times New Roman"/>
+          <w:sz w:val="24"/>
+          <w:lang w:val="en-US"/>
+        </w:rPr>
+        <w:t xml:space="preserve"> – </w:t>
+      </w:r>
+      <w:proofErr w:type="spellStart"/>
+      <w:r>
+        <w:rPr>
+          <w:rFonts w:ascii="Times New Roman" w:hAnsi="Times New Roman" w:cs="Times New Roman"/>
+          <w:sz w:val="24"/>
+          <w:lang w:val="en-US"/>
+        </w:rPr>
+        <w:t>GitKraken</w:t>
+      </w:r>
+      <w:proofErr w:type="spellEnd"/>
+      <w:r>
+        <w:rPr>
+          <w:rFonts w:ascii="Times New Roman" w:hAnsi="Times New Roman" w:cs="Times New Roman"/>
+          <w:sz w:val="24"/>
+          <w:lang w:val="en-US"/>
+        </w:rPr>
+        <w:t xml:space="preserve"> is the extension system </w:t>
+      </w:r>
+      <w:r>
+        <w:rPr>
+          <w:rFonts w:ascii="Times New Roman" w:hAnsi="Times New Roman" w:cs="Times New Roman"/>
+          <w:sz w:val="24"/>
+          <w:lang w:val="en-US"/>
+        </w:rPr>
+        <w:t>to GitHub, that we used to help us keep track of the changes we made in files and to see if someone else has made other changes. It was easy to use, helpful and without it, we probably wouldn’t have been able to work from different computers on the same files.</w:t>
+      </w:r>
+    </w:p>
+    <w:p>
+      <w:pPr>
+        <w:pStyle w:val="ListParagraph"/>
+        <w:numPr>
+          <w:ilvl w:val="0"/>
+          <w:numId w:val="5"/>
+        </w:numPr>
+        <w:rPr>
+          <w:rFonts w:ascii="Times New Roman" w:hAnsi="Times New Roman" w:cs="Times New Roman"/>
+          <w:sz w:val="24"/>
+          <w:lang w:val="en-US"/>
+        </w:rPr>
+      </w:pPr>
+      <w:r>
+        <w:rPr>
+          <w:rFonts w:ascii="Times New Roman" w:hAnsi="Times New Roman" w:cs="Times New Roman"/>
+          <w:b/>
+          <w:sz w:val="24"/>
+          <w:lang w:val="en-US"/>
+        </w:rPr>
+        <w:t>Facebook Messenger</w:t>
+      </w:r>
+      <w:r>
+        <w:rPr>
+          <w:rFonts w:ascii="Times New Roman" w:hAnsi="Times New Roman" w:cs="Times New Roman"/>
+          <w:sz w:val="24"/>
+          <w:lang w:val="en-US"/>
+        </w:rPr>
+        <w:t xml:space="preserve"> – Messenger was our primary communication system, which helped us schedule meetings and work from home.</w:t>
+      </w:r>
+    </w:p>
+    <w:p>
+      <w:pPr>
+        <w:pStyle w:val="ListParagraph"/>
+        <w:numPr>
+          <w:ilvl w:val="0"/>
+          <w:numId w:val="5"/>
+        </w:numPr>
+        <w:rPr>
+          <w:rFonts w:ascii="Times New Roman" w:hAnsi="Times New Roman" w:cs="Times New Roman"/>
+          <w:sz w:val="24"/>
+          <w:lang w:val="en-US"/>
+        </w:rPr>
+      </w:pPr>
+      <w:r>
+        <w:rPr>
+          <w:rFonts w:ascii="Times New Roman" w:hAnsi="Times New Roman" w:cs="Times New Roman"/>
+          <w:b/>
+          <w:sz w:val="24"/>
+          <w:lang w:val="en-US"/>
+        </w:rPr>
+        <w:t xml:space="preserve">Notepad </w:t>
+      </w:r>
+      <w:r>
+        <w:rPr>
+          <w:rFonts w:ascii="Times New Roman" w:hAnsi="Times New Roman" w:cs="Times New Roman"/>
+          <w:sz w:val="24"/>
+          <w:lang w:val="en-US"/>
+        </w:rPr>
+        <w:t>– We used Notepad to keep track of the meetings we held, their duration, what we resolved and how.</w:t>
+      </w:r>
+    </w:p>
+    <w:p>
+      <w:pPr>
+        <w:pStyle w:val="ListParagraph"/>
+        <w:numPr>
+          <w:ilvl w:val="0"/>
+          <w:numId w:val="5"/>
+        </w:numPr>
+        <w:rPr>
+          <w:rFonts w:ascii="Times New Roman" w:hAnsi="Times New Roman" w:cs="Times New Roman"/>
+          <w:sz w:val="24"/>
+          <w:lang w:val="en-US"/>
+        </w:rPr>
+      </w:pPr>
+      <w:r>
+        <w:rPr>
+          <w:rFonts w:ascii="Times New Roman" w:hAnsi="Times New Roman" w:cs="Times New Roman"/>
+          <w:b/>
+          <w:sz w:val="24"/>
+          <w:lang w:val="en-US"/>
+        </w:rPr>
+        <w:t>E-</w:t>
+      </w:r>
+      <w:proofErr w:type="spellStart"/>
+      <w:r>
+        <w:rPr>
+          <w:rFonts w:ascii="Times New Roman" w:hAnsi="Times New Roman" w:cs="Times New Roman"/>
+          <w:b/>
+          <w:sz w:val="24"/>
+          <w:lang w:val="en-US"/>
+        </w:rPr>
+        <w:t>Stimate</w:t>
+      </w:r>
+      <w:proofErr w:type="spellEnd"/>
+      <w:r>
+        <w:rPr>
+          <w:rFonts w:ascii="Times New Roman" w:hAnsi="Times New Roman" w:cs="Times New Roman"/>
+          <w:b/>
+          <w:sz w:val="24"/>
+          <w:lang w:val="en-US"/>
+        </w:rPr>
+        <w:t xml:space="preserve"> Profile</w:t>
+      </w:r>
+      <w:r>
+        <w:rPr>
+          <w:rFonts w:ascii="Times New Roman" w:hAnsi="Times New Roman" w:cs="Times New Roman"/>
+          <w:sz w:val="24"/>
+          <w:lang w:val="en-US"/>
+        </w:rPr>
+        <w:t xml:space="preserve"> – It provided us a great analysis on getting to know each other better, thus helping with conflict </w:t>
+      </w:r>
+      <w:proofErr w:type="spellStart"/>
+      <w:r>
+        <w:rPr>
+          <w:rFonts w:ascii="Times New Roman" w:hAnsi="Times New Roman" w:cs="Times New Roman"/>
+          <w:sz w:val="24"/>
+          <w:lang w:val="en-US"/>
+        </w:rPr>
+        <w:t>resolvement</w:t>
+      </w:r>
+      <w:proofErr w:type="spellEnd"/>
+      <w:r>
+        <w:rPr>
+          <w:rFonts w:ascii="Times New Roman" w:hAnsi="Times New Roman" w:cs="Times New Roman"/>
+          <w:sz w:val="24"/>
+          <w:lang w:val="en-US"/>
+        </w:rPr>
+        <w:t xml:space="preserve"> and group roles distribution.</w:t>
+      </w:r>
+    </w:p>
+    <w:p>
+      <w:pPr>
+        <w:pStyle w:val="ListParagraph"/>
+        <w:numPr>
+          <w:ilvl w:val="0"/>
+          <w:numId w:val="5"/>
+        </w:numPr>
+        <w:rPr>
+          <w:rFonts w:ascii="Times New Roman" w:hAnsi="Times New Roman" w:cs="Times New Roman"/>
+          <w:sz w:val="24"/>
+          <w:lang w:val="en-US"/>
+        </w:rPr>
+      </w:pPr>
+      <w:r>
+        <w:rPr>
+          <w:rFonts w:ascii="Times New Roman" w:hAnsi="Times New Roman" w:cs="Times New Roman"/>
+          <w:b/>
+          <w:sz w:val="24"/>
+          <w:lang w:val="en-US"/>
+        </w:rPr>
+        <w:t>Hofstede’s Dimensions</w:t>
+      </w:r>
+      <w:r>
+        <w:rPr>
+          <w:rFonts w:ascii="Times New Roman" w:hAnsi="Times New Roman" w:cs="Times New Roman"/>
+          <w:sz w:val="24"/>
+          <w:lang w:val="en-US"/>
+        </w:rPr>
+        <w:t xml:space="preserve"> – Helped us with getting to know our culture, why we act the way we do and helped with better cooperation.</w:t>
+      </w:r>
+    </w:p>
+    <w:p>
+      <w:pPr>
+        <w:pStyle w:val="Heading2"/>
+        <w:rPr>
+          <w:lang w:val="en-US"/>
+        </w:rPr>
+      </w:pPr>
+      <w:r>
+        <w:rPr>
+          <w:lang w:val="en-US"/>
+        </w:rPr>
+        <w:lastRenderedPageBreak/>
+        <w:t xml:space="preserve">Project Results </w:t>
+      </w:r>
+    </w:p>
+    <w:p>
+      <w:pPr>
+        <w:ind w:left="567"/>
+        <w:rPr>
+          <w:rFonts w:ascii="Times New Roman" w:hAnsi="Times New Roman" w:cs="Times New Roman"/>
+          <w:sz w:val="24"/>
+          <w:lang w:val="en-US"/>
+        </w:rPr>
+      </w:pPr>
+      <w:r>
+        <w:rPr>
+          <w:rFonts w:ascii="Times New Roman" w:hAnsi="Times New Roman" w:cs="Times New Roman"/>
+          <w:sz w:val="24"/>
+          <w:lang w:val="en-US"/>
+        </w:rPr>
+        <w:t xml:space="preserve">Going into the Project, we had a much different view of how it was going to look. Due to our knowledge, we had to cut down some ideas, in order to fit the </w:t>
+      </w:r>
+      <w:proofErr w:type="gramStart"/>
+      <w:r>
+        <w:rPr>
+          <w:rFonts w:ascii="Times New Roman" w:hAnsi="Times New Roman" w:cs="Times New Roman"/>
+          <w:sz w:val="24"/>
+          <w:lang w:val="en-US"/>
+        </w:rPr>
+        <w:t>skills</w:t>
+      </w:r>
+      <w:proofErr w:type="gramEnd"/>
+      <w:r>
+        <w:rPr>
+          <w:rFonts w:ascii="Times New Roman" w:hAnsi="Times New Roman" w:cs="Times New Roman"/>
+          <w:sz w:val="24"/>
+          <w:lang w:val="en-US"/>
+        </w:rPr>
+        <w:t xml:space="preserve"> we so far learned, thus making the system much more simple than we wanted it to be. We had little to no conflicts, due to us always trying to be understanding towards the others and we generally talked about every problem we had, whether it be Project-wise or personal. Sometimes, our meetings were held back by our inability to work with, for example, our Version Control System, which we spent a day on trying to figure out how to use, but </w:t>
+      </w:r>
+      <w:r>
+        <w:rPr>
+          <w:rFonts w:ascii="Times New Roman" w:hAnsi="Times New Roman" w:cs="Times New Roman"/>
+          <w:sz w:val="24"/>
+          <w:lang w:val="en-US"/>
+        </w:rPr>
+        <w:t xml:space="preserve">most of the time, we were meeting almost every convenient day for all of us, and if we didn’t we worked from home or in pairs. </w:t>
+      </w:r>
+    </w:p>
+    <w:p>
+      <w:pPr>
+        <w:ind w:left="567"/>
+        <w:rPr>
+          <w:rFonts w:ascii="Times New Roman" w:hAnsi="Times New Roman" w:cs="Times New Roman"/>
+          <w:sz w:val="24"/>
+          <w:lang w:val="en-US"/>
+        </w:rPr>
+      </w:pPr>
+      <w:r>
+        <w:rPr>
+          <w:rFonts w:ascii="Times New Roman" w:hAnsi="Times New Roman" w:cs="Times New Roman"/>
+          <w:sz w:val="24"/>
+          <w:lang w:val="en-US"/>
+        </w:rPr>
+        <w:t>In general, the project execution went through a hard patch at the end, because of problems we had not foreseen coming. In the beginning we were laid-back and confident in our skills, but as we progressed, the problems grew bigger and bigger. We tried following a “day of tasks”, where we would give ourselves tasks and try and finish them by the end of the day, but due to this being our first Project, we tried starting with documents or diagrams, that were meant to be started at the almost end of the Project Weeks, thus making ourselves do more and more changes as the days progressed until the deadline.</w:t>
+      </w:r>
+    </w:p>
+    <w:p>
+      <w:pPr>
+        <w:ind w:left="567"/>
+        <w:rPr>
+          <w:rFonts w:ascii="Times New Roman" w:hAnsi="Times New Roman" w:cs="Times New Roman"/>
+          <w:sz w:val="24"/>
+          <w:lang w:val="en-US"/>
+        </w:rPr>
+      </w:pPr>
+      <w:r>
+        <w:rPr>
+          <w:rFonts w:ascii="Times New Roman" w:hAnsi="Times New Roman" w:cs="Times New Roman"/>
+          <w:sz w:val="24"/>
+          <w:lang w:val="en-US"/>
+        </w:rPr>
+        <w:t>In the Analysis Phase, we were handling the tasks and deadlines almost perfectly. We worked together and everything was done in less than a day. Our requirements were finished fast, the Use Case Diagrams and Descriptions needed some changes, but it was easy for us to change everything the same day it had been made. Everything was going by plan and there were no major problems occurring during the first phase.</w:t>
+      </w:r>
+    </w:p>
+    <w:p>
+      <w:pPr>
+        <w:ind w:left="567"/>
+        <w:rPr>
+          <w:rFonts w:ascii="Times New Roman" w:hAnsi="Times New Roman" w:cs="Times New Roman"/>
+          <w:sz w:val="24"/>
+          <w:lang w:val="en-US"/>
+        </w:rPr>
+      </w:pPr>
+      <w:r>
+        <w:rPr>
+          <w:rFonts w:ascii="Times New Roman" w:hAnsi="Times New Roman" w:cs="Times New Roman"/>
+          <w:sz w:val="24"/>
+          <w:lang w:val="en-US"/>
+        </w:rPr>
+        <w:t xml:space="preserve">In the Design Phase, we brainstormed our ideas, presented them and approved them. We were moving forward </w:t>
+      </w:r>
+      <w:proofErr w:type="gramStart"/>
+      <w:r>
+        <w:rPr>
+          <w:rFonts w:ascii="Times New Roman" w:hAnsi="Times New Roman" w:cs="Times New Roman"/>
+          <w:sz w:val="24"/>
+          <w:lang w:val="en-US"/>
+        </w:rPr>
+        <w:t>fairly quickly</w:t>
+      </w:r>
+      <w:proofErr w:type="gramEnd"/>
+      <w:r>
+        <w:rPr>
+          <w:rFonts w:ascii="Times New Roman" w:hAnsi="Times New Roman" w:cs="Times New Roman"/>
+          <w:sz w:val="24"/>
+          <w:lang w:val="en-US"/>
+        </w:rPr>
+        <w:t xml:space="preserve"> and managed to do all the Diagrams needed to start the Graphic User Interface of our system. This is when we made the mistake of accepting the request </w:t>
+      </w:r>
+      <w:bookmarkStart w:id="6" w:name="_GoBack"/>
       <w:bookmarkEnd w:id="6"/>
-    </w:p>
-    <w:p>
-      <w:pPr>
-        <w:ind w:left="567"/>
-        <w:rPr>
-          <w:rFonts w:ascii="Times New Roman" w:hAnsi="Times New Roman" w:cs="Times New Roman"/>
-          <w:sz w:val="24"/>
-          <w:lang w:val="en-US"/>
-        </w:rPr>
-      </w:pPr>
-      <w:r>
-        <w:rPr>
-          <w:rFonts w:ascii="Times New Roman" w:hAnsi="Times New Roman" w:cs="Times New Roman"/>
-          <w:sz w:val="24"/>
-          <w:lang w:val="en-US"/>
-        </w:rPr>
-        <w:t>In the Project Execution part of the paper, we will talk about the methods we used in th</w:t>
-      </w:r>
-      <w:r>
-        <w:rPr>
-          <w:rFonts w:ascii="Times New Roman" w:hAnsi="Times New Roman" w:cs="Times New Roman"/>
-          <w:sz w:val="24"/>
-          <w:lang w:val="en-US"/>
-        </w:rPr>
-        <w:t xml:space="preserve">e Project making the results we expected and </w:t>
-      </w:r>
-      <w:r>
-        <w:rPr>
-          <w:rFonts w:ascii="Times New Roman" w:hAnsi="Times New Roman" w:cs="Times New Roman"/>
-          <w:sz w:val="24"/>
-          <w:lang w:val="en-US"/>
-        </w:rPr>
-        <w:t xml:space="preserve">the results we </w:t>
-      </w:r>
-      <w:r>
-        <w:rPr>
-          <w:rFonts w:ascii="Times New Roman" w:hAnsi="Times New Roman" w:cs="Times New Roman"/>
-          <w:sz w:val="24"/>
-          <w:lang w:val="en-US"/>
-        </w:rPr>
-        <w:t>got at the end.</w:t>
-      </w:r>
-    </w:p>
-    <w:p>
-      <w:pPr>
-        <w:ind w:left="567"/>
-        <w:rPr>
-          <w:rFonts w:ascii="Times New Roman" w:hAnsi="Times New Roman" w:cs="Times New Roman"/>
-          <w:sz w:val="24"/>
-          <w:lang w:val="en-US"/>
-        </w:rPr>
-      </w:pPr>
-      <w:r>
-        <w:rPr>
-          <w:rFonts w:ascii="Times New Roman" w:hAnsi="Times New Roman" w:cs="Times New Roman"/>
-          <w:sz w:val="24"/>
-          <w:lang w:val="en-US"/>
-        </w:rPr>
-        <w:t xml:space="preserve">After our brainstorming session, where we chose how our system is going to work and why, we were then left with the methods we should use. We were guided into using Waterfall Method by our SSE and SDJ teachers, making it a requirement to use it and we tried to make it work, but it was nearly impossible for most things. The Waterfall Method consists of a line of work, where the group works on one thing from their plan and when it is done, you go on to the next without going back, which is from where the name Waterfall comes from. You only keep going in one direction. But the problem there was that if we chose 15 requirements for our system, we then could not change any of them, which made us think whether the Waterfall Method was the best choice for our project. From then </w:t>
-      </w:r>
-      <w:proofErr w:type="gramStart"/>
-      <w:r>
-        <w:rPr>
-          <w:rFonts w:ascii="Times New Roman" w:hAnsi="Times New Roman" w:cs="Times New Roman"/>
-          <w:sz w:val="24"/>
-          <w:lang w:val="en-US"/>
-        </w:rPr>
-        <w:t>on</w:t>
-      </w:r>
-      <w:proofErr w:type="gramEnd"/>
-      <w:r>
-        <w:rPr>
-          <w:rFonts w:ascii="Times New Roman" w:hAnsi="Times New Roman" w:cs="Times New Roman"/>
-          <w:sz w:val="24"/>
-          <w:lang w:val="en-US"/>
-        </w:rPr>
-        <w:t xml:space="preserve"> we started going back to past documents and started changing Diagrams and code, even if we were finished with them on paper. If we could, we </w:t>
-      </w:r>
-      <w:proofErr w:type="gramStart"/>
-      <w:r>
-        <w:rPr>
-          <w:rFonts w:ascii="Times New Roman" w:hAnsi="Times New Roman" w:cs="Times New Roman"/>
-          <w:sz w:val="24"/>
-          <w:lang w:val="en-US"/>
-        </w:rPr>
-        <w:t>definitely would</w:t>
-      </w:r>
-      <w:proofErr w:type="gramEnd"/>
-      <w:r>
-        <w:rPr>
-          <w:rFonts w:ascii="Times New Roman" w:hAnsi="Times New Roman" w:cs="Times New Roman"/>
-          <w:sz w:val="24"/>
-          <w:lang w:val="en-US"/>
-        </w:rPr>
-        <w:t xml:space="preserve"> not choose the Waterfall Method for any future projects we have. </w:t>
-      </w:r>
-    </w:p>
-    <w:p>
-      <w:pPr>
-        <w:ind w:left="567"/>
-        <w:rPr>
-          <w:rFonts w:ascii="Times New Roman" w:hAnsi="Times New Roman" w:cs="Times New Roman"/>
-          <w:sz w:val="24"/>
-          <w:lang w:val="en-US"/>
-        </w:rPr>
-      </w:pPr>
-      <w:r>
-        <w:rPr>
-          <w:rFonts w:ascii="Times New Roman" w:hAnsi="Times New Roman" w:cs="Times New Roman"/>
-          <w:sz w:val="24"/>
-          <w:lang w:val="en-US"/>
-        </w:rPr>
-        <w:t>PROJECT RESULTS TO BE FINISHED!!!</w:t>
-      </w:r>
     </w:p>
     <w:p>
       <w:pPr>
@@ -9612,8 +9957,6 @@
         </w:rPr>
         <w:t xml:space="preserve">I was also motivated during each meeting we had, because of the environment and did not feel stressed with the help of my group. </w:t>
       </w:r>
-      <w:bookmarkStart w:id="8" w:name="_GoBack"/>
-      <w:bookmarkEnd w:id="8"/>
     </w:p>
     <w:p>
       <w:pPr>
@@ -9658,7 +10001,7 @@
           <w:lang w:val="en-US"/>
         </w:rPr>
       </w:pPr>
-      <w:bookmarkStart w:id="9" w:name="_Toc522214332"/>
+      <w:bookmarkStart w:id="8" w:name="_Toc522214332"/>
       <w:r>
         <w:rPr>
           <w:lang w:val="en-US"/>
@@ -9666,7 +10009,7 @@
         <w:lastRenderedPageBreak/>
         <w:t>Supervision</w:t>
       </w:r>
-      <w:bookmarkEnd w:id="9"/>
+      <w:bookmarkEnd w:id="8"/>
     </w:p>
     <w:p>
       <w:pPr>
@@ -10540,7 +10883,7 @@
           <w:lang w:val="en-US"/>
         </w:rPr>
       </w:pPr>
-      <w:bookmarkStart w:id="10" w:name="_Toc522214333"/>
+      <w:bookmarkStart w:id="9" w:name="_Toc522214333"/>
       <w:r>
         <w:rPr>
           <w:lang w:val="en-US"/>
@@ -10548,7 +10891,7 @@
         <w:lastRenderedPageBreak/>
         <w:t>Conclusions</w:t>
       </w:r>
-      <w:bookmarkEnd w:id="10"/>
+      <w:bookmarkEnd w:id="9"/>
     </w:p>
     <w:p>
       <w:pPr>
@@ -13856,21 +14199,6 @@
 </file>
 
 <file path=customXml/item1.xml><?xml version="1.0" encoding="utf-8"?>
-<p:properties xmlns:p="http://schemas.microsoft.com/office/2006/metadata/properties" xmlns:xsi="http://www.w3.org/2001/XMLSchema-instance" xmlns:pc="http://schemas.microsoft.com/office/infopath/2007/PartnerControls">
-  <documentManagement/>
-</p:properties>
-</file>
-
-<file path=customXml/item2.xml><?xml version="1.0" encoding="utf-8"?>
-<?mso-contentType ?>
-<FormTemplates xmlns="http://schemas.microsoft.com/sharepoint/v3/contenttype/forms">
-  <Display>DocumentLibraryForm</Display>
-  <Edit>DocumentLibraryForm</Edit>
-  <New>DocumentLibraryForm</New>
-</FormTemplates>
-</file>
-
-<file path=customXml/item3.xml><?xml version="1.0" encoding="utf-8"?>
 <ct:contentTypeSchema xmlns:ct="http://schemas.microsoft.com/office/2006/metadata/contentType" xmlns:ma="http://schemas.microsoft.com/office/2006/metadata/properties/metaAttributes" ct:_="" ma:_="" ma:contentTypeName="Document" ma:contentTypeID="0x0101008D9A5E4FC7310244BBD8FDAD461F382A" ma:contentTypeVersion="0" ma:contentTypeDescription="Create a new document." ma:contentTypeScope="" ma:versionID="21cde94fc0a28e3be33061f8f75ca499">
   <xsd:schema xmlns:xsd="http://www.w3.org/2001/XMLSchema" xmlns:xs="http://www.w3.org/2001/XMLSchema" xmlns:p="http://schemas.microsoft.com/office/2006/metadata/properties" targetNamespace="http://schemas.microsoft.com/office/2006/metadata/properties" ma:root="true" ma:fieldsID="1b05d82d297216baf5b26c55225140df">
     <xsd:element name="properties">
@@ -13984,6 +14312,21 @@
 </ct:contentTypeSchema>
 </file>
 
+<file path=customXml/item2.xml><?xml version="1.0" encoding="utf-8"?>
+<?mso-contentType ?>
+<FormTemplates xmlns="http://schemas.microsoft.com/sharepoint/v3/contenttype/forms">
+  <Display>DocumentLibraryForm</Display>
+  <Edit>DocumentLibraryForm</Edit>
+  <New>DocumentLibraryForm</New>
+</FormTemplates>
+</file>
+
+<file path=customXml/item3.xml><?xml version="1.0" encoding="utf-8"?>
+<p:properties xmlns:p="http://schemas.microsoft.com/office/2006/metadata/properties" xmlns:xsi="http://www.w3.org/2001/XMLSchema-instance" xmlns:pc="http://schemas.microsoft.com/office/infopath/2007/PartnerControls">
+  <documentManagement/>
+</p:properties>
+</file>
+
 <file path=customXml/item4.xml><?xml version="1.0" encoding="utf-8"?>
 <b:Sources xmlns:b="http://schemas.openxmlformats.org/officeDocument/2006/bibliography" xmlns="http://schemas.openxmlformats.org/officeDocument/2006/bibliography" SelectedStyle="\HarvardAnglia2008OfficeOnline.xsl" StyleName="Harvard - Anglia" Version="2008">
   <b:Source>
@@ -14022,23 +14365,6 @@
 </file>
 
 <file path=customXml/itemProps1.xml><?xml version="1.0" encoding="utf-8"?>
-<ds:datastoreItem xmlns:ds="http://schemas.openxmlformats.org/officeDocument/2006/customXml" ds:itemID="{B3EBB357-DA60-469A-B5F2-E35DF6FD1B0D}">
-  <ds:schemaRefs>
-    <ds:schemaRef ds:uri="http://schemas.microsoft.com/office/2006/metadata/properties"/>
-    <ds:schemaRef ds:uri="http://schemas.microsoft.com/office/infopath/2007/PartnerControls"/>
-  </ds:schemaRefs>
-</ds:datastoreItem>
-</file>
-
-<file path=customXml/itemProps2.xml><?xml version="1.0" encoding="utf-8"?>
-<ds:datastoreItem xmlns:ds="http://schemas.openxmlformats.org/officeDocument/2006/customXml" ds:itemID="{36B18D59-688D-4806-A4EA-B7808C4D834E}">
-  <ds:schemaRefs>
-    <ds:schemaRef ds:uri="http://schemas.microsoft.com/sharepoint/v3/contenttype/forms"/>
-  </ds:schemaRefs>
-</ds:datastoreItem>
-</file>
-
-<file path=customXml/itemProps3.xml><?xml version="1.0" encoding="utf-8"?>
 <ds:datastoreItem xmlns:ds="http://schemas.openxmlformats.org/officeDocument/2006/customXml" ds:itemID="{BDA62DA8-577E-4250-8C27-A173E5A59D5C}">
   <ds:schemaRefs>
     <ds:schemaRef ds:uri="http://schemas.microsoft.com/office/2006/metadata/contentType"/>
@@ -14054,8 +14380,25 @@
 </ds:datastoreItem>
 </file>
 
+<file path=customXml/itemProps2.xml><?xml version="1.0" encoding="utf-8"?>
+<ds:datastoreItem xmlns:ds="http://schemas.openxmlformats.org/officeDocument/2006/customXml" ds:itemID="{36B18D59-688D-4806-A4EA-B7808C4D834E}">
+  <ds:schemaRefs>
+    <ds:schemaRef ds:uri="http://schemas.microsoft.com/sharepoint/v3/contenttype/forms"/>
+  </ds:schemaRefs>
+</ds:datastoreItem>
+</file>
+
+<file path=customXml/itemProps3.xml><?xml version="1.0" encoding="utf-8"?>
+<ds:datastoreItem xmlns:ds="http://schemas.openxmlformats.org/officeDocument/2006/customXml" ds:itemID="{B3EBB357-DA60-469A-B5F2-E35DF6FD1B0D}">
+  <ds:schemaRefs>
+    <ds:schemaRef ds:uri="http://schemas.microsoft.com/office/2006/metadata/properties"/>
+    <ds:schemaRef ds:uri="http://schemas.microsoft.com/office/infopath/2007/PartnerControls"/>
+  </ds:schemaRefs>
+</ds:datastoreItem>
+</file>
+
 <file path=customXml/itemProps4.xml><?xml version="1.0" encoding="utf-8"?>
-<ds:datastoreItem xmlns:ds="http://schemas.openxmlformats.org/officeDocument/2006/customXml" ds:itemID="{F79ABDCA-D917-4CB3-A0DC-24BF2CFA3049}">
+<ds:datastoreItem xmlns:ds="http://schemas.openxmlformats.org/officeDocument/2006/customXml" ds:itemID="{CB4C460F-AEAB-429E-A0C6-2A339B65B46B}">
   <ds:schemaRefs>
     <ds:schemaRef ds:uri="http://schemas.openxmlformats.org/officeDocument/2006/bibliography"/>
   </ds:schemaRefs>

</xml_diff>